<commit_message>
my job here is done, bye
</commit_message>
<xml_diff>
--- a/Báo cáo PJ1.docx
+++ b/Báo cáo PJ1.docx
@@ -870,7 +870,7 @@
           <w:docPartGallery w:val="Table of Contents"/>
           <w:docPartUnique w:val="true"/>
         </w:docPartObj>
-        <w:id w:val="1367898369"/>
+        <w:id w:val="805979896"/>
       </w:sdtPr>
       <w:sdtContent>
         <w:p>
@@ -6738,34 +6738,119 @@
     </w:tbl>
     <w:p>
       <w:pPr>
-        <w:pStyle w:val="ListParagraph"/>
-        <w:numPr>
-          <w:ilvl w:val="0"/>
-          <w:numId w:val="2"/>
-        </w:numPr>
-        <w:rPr/>
-      </w:pPr>
-      <w:r>
-        <w:rPr/>
-      </w:r>
-    </w:p>
-    <w:p>
-      <w:pPr>
         <w:pStyle w:val="Heading3"/>
         <w:numPr>
           <w:ilvl w:val="2"/>
           <w:numId w:val="3"/>
         </w:numPr>
         <w:ind w:left="810" w:hanging="0"/>
+        <w:rPr/>
+      </w:pPr>
+      <w:r>
         <w:rPr>
           <w:sz w:val="28"/>
         </w:rPr>
-      </w:pPr>
+        <w:t>C</w:t>
+      </w:r>
       <w:r>
         <w:rPr>
           <w:sz w:val="28"/>
         </w:rPr>
-        <w:t>Hàm chuyển từ hệ thập phân sang nhị phân</w:t>
+        <w:t xml:space="preserve">huyển </w:t>
+      </w:r>
+      <w:r>
+        <w:rPr>
+          <w:sz w:val="28"/>
+        </w:rPr>
+        <w:t>giữa</w:t>
+      </w:r>
+      <w:r>
+        <w:rPr>
+          <w:sz w:val="28"/>
+        </w:rPr>
+        <w:t xml:space="preserve"> hệ thập phân </w:t>
+      </w:r>
+      <w:r>
+        <w:rPr>
+          <w:sz w:val="28"/>
+        </w:rPr>
+        <w:t>và</w:t>
+      </w:r>
+      <w:r>
+        <w:rPr>
+          <w:sz w:val="28"/>
+        </w:rPr>
+        <w:t xml:space="preserve"> nhị phân</w:t>
+      </w:r>
+    </w:p>
+    <w:p>
+      <w:pPr>
+        <w:pStyle w:val="Normal"/>
+        <w:ind w:left="810" w:hanging="0"/>
+        <w:rPr/>
+      </w:pPr>
+      <w:r>
+        <w:rPr>
+          <w:sz w:val="28"/>
+        </w:rPr>
+        <w:t>Từ nhị phân sang thập phân:</w:t>
+      </w:r>
+    </w:p>
+    <w:p>
+      <w:pPr>
+        <w:pStyle w:val="Normal"/>
+        <w:numPr>
+          <w:ilvl w:val="0"/>
+          <w:numId w:val="16"/>
+        </w:numPr>
+        <w:rPr/>
+      </w:pPr>
+      <w:r>
+        <w:rPr>
+          <w:sz w:val="28"/>
+        </w:rPr>
+        <w:t>Cài đặt phương thức ép kiểu BigFloat sang BigInt để làm tròn.</w:t>
+      </w:r>
+    </w:p>
+    <w:p>
+      <w:pPr>
+        <w:pStyle w:val="Normal"/>
+        <w:numPr>
+          <w:ilvl w:val="0"/>
+          <w:numId w:val="16"/>
+        </w:numPr>
+        <w:rPr/>
+      </w:pPr>
+      <w:r>
+        <w:rPr>
+          <w:sz w:val="28"/>
+        </w:rPr>
+        <w:t>Liên tục nhân số cần chuyển với 10, lấy phần nguyên đưa vào kết quả và loại bỏ phần nguyên này, cho đến khi số này trở thành 0.</w:t>
+      </w:r>
+    </w:p>
+    <w:p>
+      <w:pPr>
+        <w:pStyle w:val="Normal"/>
+        <w:rPr/>
+      </w:pPr>
+      <w:r>
+        <w:rPr>
+          <w:sz w:val="28"/>
+        </w:rPr>
+        <w:tab/>
+        <w:t>Từ thập phân sang nhị phân: Tách phần trị ra riêng, chuyển sang nhị phân rồi nhân 10 hoặc chia 10 cho đến khi phần mũ thập phân về 0.</w:t>
+      </w:r>
+    </w:p>
+    <w:p>
+      <w:pPr>
+        <w:pStyle w:val="Normal"/>
+        <w:ind w:left="810" w:hanging="0"/>
+        <w:rPr>
+          <w:sz w:val="28"/>
+        </w:rPr>
+      </w:pPr>
+      <w:r>
+        <w:rPr/>
       </w:r>
     </w:p>
     <w:p>
@@ -6794,6 +6879,11 @@
       </w:pPr>
       <w:r>
         <w:rPr/>
+        <w:tab/>
+      </w:r>
+      <w:r>
+        <w:rPr/>
+        <w:t>Gom 4 bit nhị phân thành 1 chữ số thập lục phân, và ngược lại.</w:t>
       </w:r>
     </w:p>
     <w:p>
@@ -6828,11 +6918,72 @@
     </w:p>
     <w:p>
       <w:pPr>
-        <w:pStyle w:val="Normal"/>
+        <w:pStyle w:val="ListParagraph"/>
+        <w:numPr>
+          <w:ilvl w:val="0"/>
+          <w:numId w:val="12"/>
+        </w:numPr>
         <w:rPr/>
       </w:pPr>
       <w:r>
         <w:rPr/>
+        <w:t>Cài đặt hàm get_signed_significand: dùng để lấy phần trị, kết hợp với số 1 (nếu là số chuẩn), lưu ở dạng số có dấu BigInt. Ví dụ: 1.11 =&gt; 111000...000 (113 bit).</w:t>
+      </w:r>
+    </w:p>
+    <w:p>
+      <w:pPr>
+        <w:pStyle w:val="ListParagraph"/>
+        <w:numPr>
+          <w:ilvl w:val="0"/>
+          <w:numId w:val="12"/>
+        </w:numPr>
+        <w:rPr/>
+      </w:pPr>
+      <w:r>
+        <w:rPr/>
+        <w:t>Lấy signed_significand của 2 số, đưa mũ về bằng nhau, đồng thời dịch trái phải tương ứng cho phần signed significand.</w:t>
+      </w:r>
+    </w:p>
+    <w:p>
+      <w:pPr>
+        <w:pStyle w:val="ListParagraph"/>
+        <w:numPr>
+          <w:ilvl w:val="0"/>
+          <w:numId w:val="12"/>
+        </w:numPr>
+        <w:rPr/>
+      </w:pPr>
+      <w:r>
+        <w:rPr/>
+        <w:t>Sau đó cộng 2 phần đó lại với nhau.</w:t>
+      </w:r>
+    </w:p>
+    <w:p>
+      <w:pPr>
+        <w:pStyle w:val="ListParagraph"/>
+        <w:numPr>
+          <w:ilvl w:val="0"/>
+          <w:numId w:val="12"/>
+        </w:numPr>
+        <w:rPr/>
+      </w:pPr>
+      <w:r>
+        <w:rPr/>
+        <w:t>Chuẩn hóa kết quả bằng cách đưa mũ về khoảng cho phép, kết hợp dịch trái dịch phải tương ứng với phần signed significand.</w:t>
+      </w:r>
+    </w:p>
+    <w:p>
+      <w:pPr>
+        <w:pStyle w:val="ListParagraph"/>
+        <w:numPr>
+          <w:ilvl w:val="1"/>
+          <w:numId w:val="12"/>
+        </w:numPr>
+        <w:rPr/>
+      </w:pPr>
+      <w:r>
+        <w:rPr/>
+        <w:t>Dùng hàm set_exponent và set_significand để khởi tạo kết quả.</w:t>
       </w:r>
     </w:p>
     <w:p>
@@ -6843,9 +6994,7 @@
           <w:numId w:val="3"/>
         </w:numPr>
         <w:ind w:left="810" w:hanging="0"/>
-        <w:rPr>
-          <w:sz w:val="28"/>
-        </w:rPr>
+        <w:rPr/>
       </w:pPr>
       <w:bookmarkStart w:id="28" w:name="_Toc510122521"/>
       <w:bookmarkEnd w:id="28"/>
@@ -6854,6 +7003,22 @@
           <w:sz w:val="28"/>
         </w:rPr>
         <w:t>Toán tử trừ</w:t>
+      </w:r>
+    </w:p>
+    <w:p>
+      <w:pPr>
+        <w:pStyle w:val="ListParagraph"/>
+        <w:numPr>
+          <w:ilvl w:val="2"/>
+          <w:numId w:val="13"/>
+        </w:numPr>
+        <w:rPr/>
+      </w:pPr>
+      <w:r>
+        <w:rPr>
+          <w:sz w:val="28"/>
+        </w:rPr>
+        <w:t>gọi lại thuật toán cộng.</w:t>
       </w:r>
     </w:p>
     <w:p>
@@ -6873,9 +7038,7 @@
           <w:numId w:val="3"/>
         </w:numPr>
         <w:ind w:left="810" w:hanging="0"/>
-        <w:rPr>
-          <w:sz w:val="28"/>
-        </w:rPr>
+        <w:rPr/>
       </w:pPr>
       <w:bookmarkStart w:id="29" w:name="_Toc510122522"/>
       <w:bookmarkEnd w:id="29"/>
@@ -6884,6 +7047,36 @@
           <w:sz w:val="28"/>
         </w:rPr>
         <w:t>Toán tử nhân</w:t>
+      </w:r>
+    </w:p>
+    <w:p>
+      <w:pPr>
+        <w:pStyle w:val="ListParagraph"/>
+        <w:numPr>
+          <w:ilvl w:val="0"/>
+          <w:numId w:val="14"/>
+        </w:numPr>
+        <w:rPr/>
+      </w:pPr>
+      <w:r>
+        <w:rPr/>
+        <w:t>Lấy phần signed_significand, cộng 2 phần mũ với nhau.</w:t>
+      </w:r>
+    </w:p>
+    <w:p>
+      <w:pPr>
+        <w:pStyle w:val="ListParagraph"/>
+        <w:numPr>
+          <w:ilvl w:val="0"/>
+          <w:numId w:val="14"/>
+        </w:numPr>
+        <w:rPr/>
+      </w:pPr>
+      <w:r>
+        <w:rPr>
+          <w:sz w:val="28"/>
+        </w:rPr>
+        <w:t>Nhân 2 phần signed_significand bằng hàm full_multiply của lớp BigInt, sau đó lấy các bit cao nhất (kể từ bit 1 đầu tiên của kết quả này).</w:t>
       </w:r>
     </w:p>
     <w:p>
@@ -6903,9 +7096,7 @@
           <w:numId w:val="3"/>
         </w:numPr>
         <w:ind w:left="810" w:hanging="0"/>
-        <w:rPr>
-          <w:sz w:val="28"/>
-        </w:rPr>
+        <w:rPr/>
       </w:pPr>
       <w:bookmarkStart w:id="30" w:name="_Toc510122523"/>
       <w:bookmarkEnd w:id="30"/>
@@ -6914,35 +7105,6 @@
           <w:sz w:val="28"/>
         </w:rPr>
         <w:t>Toán tử chia</w:t>
-      </w:r>
-    </w:p>
-    <w:p>
-      <w:pPr>
-        <w:pStyle w:val="Normal"/>
-        <w:rPr/>
-      </w:pPr>
-      <w:r>
-        <w:rPr/>
-      </w:r>
-    </w:p>
-    <w:p>
-      <w:pPr>
-        <w:pStyle w:val="Heading2"/>
-        <w:numPr>
-          <w:ilvl w:val="1"/>
-          <w:numId w:val="3"/>
-        </w:numPr>
-        <w:rPr>
-          <w:sz w:val="28"/>
-        </w:rPr>
-      </w:pPr>
-      <w:bookmarkStart w:id="31" w:name="_Toc510122524"/>
-      <w:bookmarkEnd w:id="31"/>
-      <w:r>
-        <w:rPr>
-          <w:sz w:val="28"/>
-        </w:rPr>
-        <w:t>Lớp BigDec</w:t>
       </w:r>
     </w:p>
     <w:p>
@@ -6950,13 +7112,13 @@
         <w:pStyle w:val="ListParagraph"/>
         <w:numPr>
           <w:ilvl w:val="0"/>
-          <w:numId w:val="2"/>
+          <w:numId w:val="15"/>
         </w:numPr>
         <w:rPr/>
       </w:pPr>
       <w:r>
         <w:rPr/>
-        <w:t>Mô tả:</w:t>
+        <w:t>Lấy phần signed_significand, cộng 2 phần mũ với nhau.</w:t>
       </w:r>
     </w:p>
     <w:p>
@@ -6964,13 +7126,69 @@
         <w:pStyle w:val="ListParagraph"/>
         <w:numPr>
           <w:ilvl w:val="0"/>
-          <w:numId w:val="2"/>
+          <w:numId w:val="15"/>
         </w:numPr>
         <w:rPr/>
       </w:pPr>
       <w:r>
+        <w:rPr>
+          <w:sz w:val="28"/>
+        </w:rPr>
+        <w:t>Liên tục dịch trái signed_significand của số bị chia rồi so sánh và trừ signed_significand của số chia. Kết quả lấy những bit cao nhất (kể từ lần đầu signed_significand của số bị chia lớn hơn) của kết quả.</w:t>
+      </w:r>
+    </w:p>
+    <w:p>
+      <w:pPr>
+        <w:pStyle w:val="ListParagraph"/>
+        <w:numPr>
+          <w:ilvl w:val="0"/>
+          <w:numId w:val="0"/>
+        </w:numPr>
+        <w:ind w:left="1152" w:hanging="0"/>
         <w:rPr/>
-        <w:t>Mục đích:</w:t>
+      </w:pPr>
+      <w:r>
+        <w:rPr>
+          <w:b/>
+          <w:bCs/>
+          <w:sz w:val="40"/>
+          <w:szCs w:val="40"/>
+        </w:rPr>
+        <w:t>Phép so sánh</w:t>
+      </w:r>
+      <w:r>
+        <w:rPr>
+          <w:sz w:val="28"/>
+        </w:rPr>
+        <w:t>:</w:t>
+      </w:r>
+    </w:p>
+    <w:p>
+      <w:pPr>
+        <w:pStyle w:val="ListParagraph"/>
+        <w:numPr>
+          <w:ilvl w:val="0"/>
+          <w:numId w:val="0"/>
+        </w:numPr>
+        <w:ind w:left="1296" w:hanging="0"/>
+        <w:rPr/>
+      </w:pPr>
+      <w:r>
+        <w:rPr>
+          <w:sz w:val="28"/>
+        </w:rPr>
+        <w:t>Lấy phần signed_significand, đưa 2 số về cùng số mũ rồi so sánh trên phần siged_significand sau khi chuẩn hóa.</w:t>
+      </w:r>
+    </w:p>
+    <w:p>
+      <w:pPr>
+        <w:pStyle w:val="Normal"/>
+        <w:rPr>
+          <w:sz w:val="28"/>
+        </w:rPr>
+      </w:pPr>
+      <w:r>
+        <w:rPr/>
       </w:r>
     </w:p>
     <w:p>
@@ -6982,10 +7200,10 @@
         </w:numPr>
         <w:rPr/>
       </w:pPr>
-      <w:bookmarkStart w:id="32" w:name="_Toc483818543"/>
-      <w:bookmarkStart w:id="33" w:name="_Toc510122525"/>
+      <w:bookmarkStart w:id="31" w:name="_Toc483818543"/>
+      <w:bookmarkStart w:id="32" w:name="_Toc510122525"/>
+      <w:bookmarkEnd w:id="31"/>
       <w:bookmarkEnd w:id="32"/>
-      <w:bookmarkEnd w:id="33"/>
       <w:r>
         <w:rPr/>
         <w:t>CHƯƠNG V: ĐÁNH GIÁ VÀ TỔNG KẾT QUÁ TRÌNH</w:t>
@@ -7015,8 +7233,8 @@
           <w:sz w:val="28"/>
         </w:rPr>
       </w:pPr>
-      <w:bookmarkStart w:id="34" w:name="_Toc510122526"/>
-      <w:bookmarkEnd w:id="34"/>
+      <w:bookmarkStart w:id="33" w:name="_Toc510122526"/>
+      <w:bookmarkEnd w:id="33"/>
       <w:r>
         <w:rPr>
           <w:sz w:val="28"/>
@@ -9903,10 +10121,10 @@
           <w:sz w:val="28"/>
         </w:rPr>
       </w:pPr>
-      <w:bookmarkStart w:id="35" w:name="_Toc510122527"/>
-      <w:bookmarkStart w:id="36" w:name="_Toc483818545"/>
+      <w:bookmarkStart w:id="34" w:name="_Toc510122527"/>
+      <w:bookmarkStart w:id="35" w:name="_Toc483818545"/>
+      <w:bookmarkEnd w:id="34"/>
       <w:bookmarkEnd w:id="35"/>
-      <w:bookmarkEnd w:id="36"/>
       <w:r>
         <w:rPr>
           <w:sz w:val="28"/>
@@ -9941,8 +10159,8 @@
         </w:numPr>
         <w:rPr/>
       </w:pPr>
-      <w:bookmarkStart w:id="37" w:name="_Toc510122528"/>
-      <w:bookmarkEnd w:id="37"/>
+      <w:bookmarkStart w:id="36" w:name="_Toc510122528"/>
+      <w:bookmarkEnd w:id="36"/>
       <w:r>
         <w:rPr/>
         <w:t>TÀI LIỆU THAM KHẢO</w:t>
@@ -10024,7 +10242,7 @@
         <w:docPartGallery w:val="Page Numbers (Bottom of Page)"/>
         <w:docPartUnique w:val="true"/>
       </w:docPartObj>
-      <w:id w:val="1058060896"/>
+      <w:id w:val="1301302327"/>
     </w:sdtPr>
     <w:sdtContent>
       <w:p>
@@ -10044,7 +10262,7 @@
           <w:fldChar w:fldCharType="separate"/>
         </w:r>
         <w:r>
-          <w:t>10</w:t>
+          <w:t>1</w:t>
         </w:r>
         <w:r>
           <w:fldChar w:fldCharType="end"/>
@@ -10072,7 +10290,7 @@
         <w:docPartGallery w:val="Page Numbers (Bottom of Page)"/>
         <w:docPartUnique w:val="true"/>
       </w:docPartObj>
-      <w:id w:val="572164250"/>
+      <w:id w:val="1828979142"/>
     </w:sdtPr>
     <w:sdtContent>
       <w:p>
@@ -11601,6 +11819,736 @@
       </w:rPr>
     </w:lvl>
   </w:abstractNum>
+  <w:abstractNum w:abstractNumId="12">
+    <w:lvl w:ilvl="0">
+      <w:start w:val="1"/>
+      <w:numFmt w:val="bullet"/>
+      <w:lvlText w:val=""/>
+      <w:lvlJc w:val="left"/>
+      <w:pPr>
+        <w:tabs>
+          <w:tab w:val="num" w:pos="720"/>
+        </w:tabs>
+        <w:ind w:left="720" w:hanging="360"/>
+      </w:pPr>
+      <w:rPr>
+        <w:rFonts w:ascii="Symbol" w:hAnsi="Symbol" w:cs="Symbol" w:hint="default"/>
+        <w:rFonts w:cs="OpenSymbol"/>
+      </w:rPr>
+    </w:lvl>
+    <w:lvl w:ilvl="1">
+      <w:start w:val="1"/>
+      <w:numFmt w:val="bullet"/>
+      <w:lvlText w:val="◦"/>
+      <w:lvlJc w:val="left"/>
+      <w:pPr>
+        <w:tabs>
+          <w:tab w:val="num" w:pos="1080"/>
+        </w:tabs>
+        <w:ind w:left="1080" w:hanging="360"/>
+      </w:pPr>
+      <w:rPr>
+        <w:rFonts w:ascii="OpenSymbol" w:hAnsi="OpenSymbol" w:cs="OpenSymbol" w:hint="default"/>
+        <w:rFonts w:cs="OpenSymbol"/>
+      </w:rPr>
+    </w:lvl>
+    <w:lvl w:ilvl="2">
+      <w:start w:val="1"/>
+      <w:numFmt w:val="bullet"/>
+      <w:lvlText w:val="▪"/>
+      <w:lvlJc w:val="left"/>
+      <w:pPr>
+        <w:tabs>
+          <w:tab w:val="num" w:pos="1440"/>
+        </w:tabs>
+        <w:ind w:left="1440" w:hanging="360"/>
+      </w:pPr>
+      <w:rPr>
+        <w:rFonts w:ascii="OpenSymbol" w:hAnsi="OpenSymbol" w:cs="OpenSymbol" w:hint="default"/>
+        <w:rFonts w:cs="OpenSymbol"/>
+      </w:rPr>
+    </w:lvl>
+    <w:lvl w:ilvl="3">
+      <w:start w:val="1"/>
+      <w:numFmt w:val="bullet"/>
+      <w:lvlText w:val=""/>
+      <w:lvlJc w:val="left"/>
+      <w:pPr>
+        <w:tabs>
+          <w:tab w:val="num" w:pos="1800"/>
+        </w:tabs>
+        <w:ind w:left="1800" w:hanging="360"/>
+      </w:pPr>
+      <w:rPr>
+        <w:rFonts w:ascii="Symbol" w:hAnsi="Symbol" w:cs="Symbol" w:hint="default"/>
+        <w:rFonts w:cs="OpenSymbol"/>
+      </w:rPr>
+    </w:lvl>
+    <w:lvl w:ilvl="4">
+      <w:start w:val="1"/>
+      <w:numFmt w:val="bullet"/>
+      <w:lvlText w:val="◦"/>
+      <w:lvlJc w:val="left"/>
+      <w:pPr>
+        <w:tabs>
+          <w:tab w:val="num" w:pos="2160"/>
+        </w:tabs>
+        <w:ind w:left="2160" w:hanging="360"/>
+      </w:pPr>
+      <w:rPr>
+        <w:rFonts w:ascii="OpenSymbol" w:hAnsi="OpenSymbol" w:cs="OpenSymbol" w:hint="default"/>
+        <w:rFonts w:cs="OpenSymbol"/>
+      </w:rPr>
+    </w:lvl>
+    <w:lvl w:ilvl="5">
+      <w:start w:val="1"/>
+      <w:numFmt w:val="bullet"/>
+      <w:lvlText w:val="▪"/>
+      <w:lvlJc w:val="left"/>
+      <w:pPr>
+        <w:tabs>
+          <w:tab w:val="num" w:pos="2520"/>
+        </w:tabs>
+        <w:ind w:left="2520" w:hanging="360"/>
+      </w:pPr>
+      <w:rPr>
+        <w:rFonts w:ascii="OpenSymbol" w:hAnsi="OpenSymbol" w:cs="OpenSymbol" w:hint="default"/>
+        <w:rFonts w:cs="OpenSymbol"/>
+      </w:rPr>
+    </w:lvl>
+    <w:lvl w:ilvl="6">
+      <w:start w:val="1"/>
+      <w:numFmt w:val="bullet"/>
+      <w:lvlText w:val=""/>
+      <w:lvlJc w:val="left"/>
+      <w:pPr>
+        <w:tabs>
+          <w:tab w:val="num" w:pos="2880"/>
+        </w:tabs>
+        <w:ind w:left="2880" w:hanging="360"/>
+      </w:pPr>
+      <w:rPr>
+        <w:rFonts w:ascii="Symbol" w:hAnsi="Symbol" w:cs="Symbol" w:hint="default"/>
+        <w:rFonts w:cs="OpenSymbol"/>
+      </w:rPr>
+    </w:lvl>
+    <w:lvl w:ilvl="7">
+      <w:start w:val="1"/>
+      <w:numFmt w:val="bullet"/>
+      <w:lvlText w:val="◦"/>
+      <w:lvlJc w:val="left"/>
+      <w:pPr>
+        <w:tabs>
+          <w:tab w:val="num" w:pos="3240"/>
+        </w:tabs>
+        <w:ind w:left="3240" w:hanging="360"/>
+      </w:pPr>
+      <w:rPr>
+        <w:rFonts w:ascii="OpenSymbol" w:hAnsi="OpenSymbol" w:cs="OpenSymbol" w:hint="default"/>
+        <w:rFonts w:cs="OpenSymbol"/>
+      </w:rPr>
+    </w:lvl>
+    <w:lvl w:ilvl="8">
+      <w:start w:val="1"/>
+      <w:numFmt w:val="bullet"/>
+      <w:lvlText w:val="▪"/>
+      <w:lvlJc w:val="left"/>
+      <w:pPr>
+        <w:tabs>
+          <w:tab w:val="num" w:pos="3600"/>
+        </w:tabs>
+        <w:ind w:left="3600" w:hanging="360"/>
+      </w:pPr>
+      <w:rPr>
+        <w:rFonts w:ascii="OpenSymbol" w:hAnsi="OpenSymbol" w:cs="OpenSymbol" w:hint="default"/>
+        <w:rFonts w:cs="OpenSymbol"/>
+      </w:rPr>
+    </w:lvl>
+  </w:abstractNum>
+  <w:abstractNum w:abstractNumId="13">
+    <w:lvl w:ilvl="0">
+      <w:start w:val="1"/>
+      <w:numFmt w:val="bullet"/>
+      <w:lvlText w:val=""/>
+      <w:lvlJc w:val="left"/>
+      <w:pPr>
+        <w:tabs>
+          <w:tab w:val="num" w:pos="720"/>
+        </w:tabs>
+        <w:ind w:left="720" w:hanging="360"/>
+      </w:pPr>
+      <w:rPr>
+        <w:rFonts w:ascii="Symbol" w:hAnsi="Symbol" w:cs="Symbol" w:hint="default"/>
+        <w:rFonts w:cs="OpenSymbol"/>
+      </w:rPr>
+    </w:lvl>
+    <w:lvl w:ilvl="1">
+      <w:start w:val="1"/>
+      <w:numFmt w:val="bullet"/>
+      <w:lvlText w:val="◦"/>
+      <w:lvlJc w:val="left"/>
+      <w:pPr>
+        <w:tabs>
+          <w:tab w:val="num" w:pos="1080"/>
+        </w:tabs>
+        <w:ind w:left="1080" w:hanging="360"/>
+      </w:pPr>
+      <w:rPr>
+        <w:rFonts w:ascii="OpenSymbol" w:hAnsi="OpenSymbol" w:cs="OpenSymbol" w:hint="default"/>
+        <w:rFonts w:cs="OpenSymbol"/>
+      </w:rPr>
+    </w:lvl>
+    <w:lvl w:ilvl="2">
+      <w:start w:val="1"/>
+      <w:numFmt w:val="bullet"/>
+      <w:lvlText w:val="▪"/>
+      <w:lvlJc w:val="left"/>
+      <w:pPr>
+        <w:tabs>
+          <w:tab w:val="num" w:pos="1440"/>
+        </w:tabs>
+        <w:ind w:left="1440" w:hanging="360"/>
+      </w:pPr>
+      <w:rPr>
+        <w:rFonts w:ascii="OpenSymbol" w:hAnsi="OpenSymbol" w:cs="OpenSymbol" w:hint="default"/>
+        <w:rFonts w:cs="OpenSymbol"/>
+      </w:rPr>
+    </w:lvl>
+    <w:lvl w:ilvl="3">
+      <w:start w:val="1"/>
+      <w:numFmt w:val="bullet"/>
+      <w:lvlText w:val=""/>
+      <w:lvlJc w:val="left"/>
+      <w:pPr>
+        <w:tabs>
+          <w:tab w:val="num" w:pos="1800"/>
+        </w:tabs>
+        <w:ind w:left="1800" w:hanging="360"/>
+      </w:pPr>
+      <w:rPr>
+        <w:rFonts w:ascii="Symbol" w:hAnsi="Symbol" w:cs="Symbol" w:hint="default"/>
+        <w:rFonts w:cs="OpenSymbol"/>
+      </w:rPr>
+    </w:lvl>
+    <w:lvl w:ilvl="4">
+      <w:start w:val="1"/>
+      <w:numFmt w:val="bullet"/>
+      <w:lvlText w:val="◦"/>
+      <w:lvlJc w:val="left"/>
+      <w:pPr>
+        <w:tabs>
+          <w:tab w:val="num" w:pos="2160"/>
+        </w:tabs>
+        <w:ind w:left="2160" w:hanging="360"/>
+      </w:pPr>
+      <w:rPr>
+        <w:rFonts w:ascii="OpenSymbol" w:hAnsi="OpenSymbol" w:cs="OpenSymbol" w:hint="default"/>
+        <w:rFonts w:cs="OpenSymbol"/>
+      </w:rPr>
+    </w:lvl>
+    <w:lvl w:ilvl="5">
+      <w:start w:val="1"/>
+      <w:numFmt w:val="bullet"/>
+      <w:lvlText w:val="▪"/>
+      <w:lvlJc w:val="left"/>
+      <w:pPr>
+        <w:tabs>
+          <w:tab w:val="num" w:pos="2520"/>
+        </w:tabs>
+        <w:ind w:left="2520" w:hanging="360"/>
+      </w:pPr>
+      <w:rPr>
+        <w:rFonts w:ascii="OpenSymbol" w:hAnsi="OpenSymbol" w:cs="OpenSymbol" w:hint="default"/>
+        <w:rFonts w:cs="OpenSymbol"/>
+      </w:rPr>
+    </w:lvl>
+    <w:lvl w:ilvl="6">
+      <w:start w:val="1"/>
+      <w:numFmt w:val="bullet"/>
+      <w:lvlText w:val=""/>
+      <w:lvlJc w:val="left"/>
+      <w:pPr>
+        <w:tabs>
+          <w:tab w:val="num" w:pos="2880"/>
+        </w:tabs>
+        <w:ind w:left="2880" w:hanging="360"/>
+      </w:pPr>
+      <w:rPr>
+        <w:rFonts w:ascii="Symbol" w:hAnsi="Symbol" w:cs="Symbol" w:hint="default"/>
+        <w:rFonts w:cs="OpenSymbol"/>
+      </w:rPr>
+    </w:lvl>
+    <w:lvl w:ilvl="7">
+      <w:start w:val="1"/>
+      <w:numFmt w:val="bullet"/>
+      <w:lvlText w:val="◦"/>
+      <w:lvlJc w:val="left"/>
+      <w:pPr>
+        <w:tabs>
+          <w:tab w:val="num" w:pos="3240"/>
+        </w:tabs>
+        <w:ind w:left="3240" w:hanging="360"/>
+      </w:pPr>
+      <w:rPr>
+        <w:rFonts w:ascii="OpenSymbol" w:hAnsi="OpenSymbol" w:cs="OpenSymbol" w:hint="default"/>
+        <w:rFonts w:cs="OpenSymbol"/>
+      </w:rPr>
+    </w:lvl>
+    <w:lvl w:ilvl="8">
+      <w:start w:val="1"/>
+      <w:numFmt w:val="bullet"/>
+      <w:lvlText w:val="▪"/>
+      <w:lvlJc w:val="left"/>
+      <w:pPr>
+        <w:tabs>
+          <w:tab w:val="num" w:pos="3600"/>
+        </w:tabs>
+        <w:ind w:left="3600" w:hanging="360"/>
+      </w:pPr>
+      <w:rPr>
+        <w:rFonts w:ascii="OpenSymbol" w:hAnsi="OpenSymbol" w:cs="OpenSymbol" w:hint="default"/>
+        <w:rFonts w:cs="OpenSymbol"/>
+      </w:rPr>
+    </w:lvl>
+  </w:abstractNum>
+  <w:abstractNum w:abstractNumId="14">
+    <w:lvl w:ilvl="0">
+      <w:start w:val="1"/>
+      <w:numFmt w:val="bullet"/>
+      <w:lvlText w:val=""/>
+      <w:lvlJc w:val="left"/>
+      <w:pPr>
+        <w:tabs>
+          <w:tab w:val="num" w:pos="1440"/>
+        </w:tabs>
+        <w:ind w:left="1440" w:hanging="360"/>
+      </w:pPr>
+      <w:rPr>
+        <w:rFonts w:ascii="Symbol" w:hAnsi="Symbol" w:cs="Symbol" w:hint="default"/>
+        <w:rFonts w:cs="OpenSymbol"/>
+      </w:rPr>
+    </w:lvl>
+    <w:lvl w:ilvl="1">
+      <w:start w:val="1"/>
+      <w:numFmt w:val="bullet"/>
+      <w:lvlText w:val="◦"/>
+      <w:lvlJc w:val="left"/>
+      <w:pPr>
+        <w:tabs>
+          <w:tab w:val="num" w:pos="1800"/>
+        </w:tabs>
+        <w:ind w:left="1800" w:hanging="360"/>
+      </w:pPr>
+      <w:rPr>
+        <w:rFonts w:ascii="OpenSymbol" w:hAnsi="OpenSymbol" w:cs="OpenSymbol" w:hint="default"/>
+        <w:rFonts w:cs="OpenSymbol"/>
+      </w:rPr>
+    </w:lvl>
+    <w:lvl w:ilvl="2">
+      <w:start w:val="1"/>
+      <w:numFmt w:val="bullet"/>
+      <w:lvlText w:val="▪"/>
+      <w:lvlJc w:val="left"/>
+      <w:pPr>
+        <w:tabs>
+          <w:tab w:val="num" w:pos="2160"/>
+        </w:tabs>
+        <w:ind w:left="2160" w:hanging="360"/>
+      </w:pPr>
+      <w:rPr>
+        <w:rFonts w:ascii="OpenSymbol" w:hAnsi="OpenSymbol" w:cs="OpenSymbol" w:hint="default"/>
+        <w:rFonts w:cs="OpenSymbol"/>
+      </w:rPr>
+    </w:lvl>
+    <w:lvl w:ilvl="3">
+      <w:start w:val="1"/>
+      <w:numFmt w:val="bullet"/>
+      <w:lvlText w:val=""/>
+      <w:lvlJc w:val="left"/>
+      <w:pPr>
+        <w:tabs>
+          <w:tab w:val="num" w:pos="2520"/>
+        </w:tabs>
+        <w:ind w:left="2520" w:hanging="360"/>
+      </w:pPr>
+      <w:rPr>
+        <w:rFonts w:ascii="Symbol" w:hAnsi="Symbol" w:cs="Symbol" w:hint="default"/>
+        <w:rFonts w:cs="OpenSymbol"/>
+      </w:rPr>
+    </w:lvl>
+    <w:lvl w:ilvl="4">
+      <w:start w:val="1"/>
+      <w:numFmt w:val="bullet"/>
+      <w:lvlText w:val="◦"/>
+      <w:lvlJc w:val="left"/>
+      <w:pPr>
+        <w:tabs>
+          <w:tab w:val="num" w:pos="2880"/>
+        </w:tabs>
+        <w:ind w:left="2880" w:hanging="360"/>
+      </w:pPr>
+      <w:rPr>
+        <w:rFonts w:ascii="OpenSymbol" w:hAnsi="OpenSymbol" w:cs="OpenSymbol" w:hint="default"/>
+        <w:rFonts w:cs="OpenSymbol"/>
+      </w:rPr>
+    </w:lvl>
+    <w:lvl w:ilvl="5">
+      <w:start w:val="1"/>
+      <w:numFmt w:val="bullet"/>
+      <w:lvlText w:val="▪"/>
+      <w:lvlJc w:val="left"/>
+      <w:pPr>
+        <w:tabs>
+          <w:tab w:val="num" w:pos="3240"/>
+        </w:tabs>
+        <w:ind w:left="3240" w:hanging="360"/>
+      </w:pPr>
+      <w:rPr>
+        <w:rFonts w:ascii="OpenSymbol" w:hAnsi="OpenSymbol" w:cs="OpenSymbol" w:hint="default"/>
+        <w:rFonts w:cs="OpenSymbol"/>
+      </w:rPr>
+    </w:lvl>
+    <w:lvl w:ilvl="6">
+      <w:start w:val="1"/>
+      <w:numFmt w:val="bullet"/>
+      <w:lvlText w:val=""/>
+      <w:lvlJc w:val="left"/>
+      <w:pPr>
+        <w:tabs>
+          <w:tab w:val="num" w:pos="3600"/>
+        </w:tabs>
+        <w:ind w:left="3600" w:hanging="360"/>
+      </w:pPr>
+      <w:rPr>
+        <w:rFonts w:ascii="Symbol" w:hAnsi="Symbol" w:cs="Symbol" w:hint="default"/>
+        <w:rFonts w:cs="OpenSymbol"/>
+      </w:rPr>
+    </w:lvl>
+    <w:lvl w:ilvl="7">
+      <w:start w:val="1"/>
+      <w:numFmt w:val="bullet"/>
+      <w:lvlText w:val="◦"/>
+      <w:lvlJc w:val="left"/>
+      <w:pPr>
+        <w:tabs>
+          <w:tab w:val="num" w:pos="3960"/>
+        </w:tabs>
+        <w:ind w:left="3960" w:hanging="360"/>
+      </w:pPr>
+      <w:rPr>
+        <w:rFonts w:ascii="OpenSymbol" w:hAnsi="OpenSymbol" w:cs="OpenSymbol" w:hint="default"/>
+        <w:rFonts w:cs="OpenSymbol"/>
+      </w:rPr>
+    </w:lvl>
+    <w:lvl w:ilvl="8">
+      <w:start w:val="1"/>
+      <w:numFmt w:val="bullet"/>
+      <w:lvlText w:val="▪"/>
+      <w:lvlJc w:val="left"/>
+      <w:pPr>
+        <w:tabs>
+          <w:tab w:val="num" w:pos="4320"/>
+        </w:tabs>
+        <w:ind w:left="4320" w:hanging="360"/>
+      </w:pPr>
+      <w:rPr>
+        <w:rFonts w:ascii="OpenSymbol" w:hAnsi="OpenSymbol" w:cs="OpenSymbol" w:hint="default"/>
+        <w:rFonts w:cs="OpenSymbol"/>
+      </w:rPr>
+    </w:lvl>
+  </w:abstractNum>
+  <w:abstractNum w:abstractNumId="15">
+    <w:lvl w:ilvl="0">
+      <w:start w:val="1"/>
+      <w:numFmt w:val="bullet"/>
+      <w:lvlText w:val=""/>
+      <w:lvlJc w:val="left"/>
+      <w:pPr>
+        <w:tabs>
+          <w:tab w:val="num" w:pos="1440"/>
+        </w:tabs>
+        <w:ind w:left="1440" w:hanging="360"/>
+      </w:pPr>
+      <w:rPr>
+        <w:rFonts w:ascii="Symbol" w:hAnsi="Symbol" w:cs="Symbol" w:hint="default"/>
+        <w:rFonts w:cs="OpenSymbol"/>
+      </w:rPr>
+    </w:lvl>
+    <w:lvl w:ilvl="1">
+      <w:start w:val="1"/>
+      <w:numFmt w:val="bullet"/>
+      <w:lvlText w:val="◦"/>
+      <w:lvlJc w:val="left"/>
+      <w:pPr>
+        <w:tabs>
+          <w:tab w:val="num" w:pos="1800"/>
+        </w:tabs>
+        <w:ind w:left="1800" w:hanging="360"/>
+      </w:pPr>
+      <w:rPr>
+        <w:rFonts w:ascii="OpenSymbol" w:hAnsi="OpenSymbol" w:cs="OpenSymbol" w:hint="default"/>
+        <w:rFonts w:cs="OpenSymbol"/>
+      </w:rPr>
+    </w:lvl>
+    <w:lvl w:ilvl="2">
+      <w:start w:val="1"/>
+      <w:numFmt w:val="bullet"/>
+      <w:lvlText w:val="▪"/>
+      <w:lvlJc w:val="left"/>
+      <w:pPr>
+        <w:tabs>
+          <w:tab w:val="num" w:pos="2160"/>
+        </w:tabs>
+        <w:ind w:left="2160" w:hanging="360"/>
+      </w:pPr>
+      <w:rPr>
+        <w:rFonts w:ascii="OpenSymbol" w:hAnsi="OpenSymbol" w:cs="OpenSymbol" w:hint="default"/>
+        <w:rFonts w:cs="OpenSymbol"/>
+      </w:rPr>
+    </w:lvl>
+    <w:lvl w:ilvl="3">
+      <w:start w:val="1"/>
+      <w:numFmt w:val="bullet"/>
+      <w:lvlText w:val=""/>
+      <w:lvlJc w:val="left"/>
+      <w:pPr>
+        <w:tabs>
+          <w:tab w:val="num" w:pos="2520"/>
+        </w:tabs>
+        <w:ind w:left="2520" w:hanging="360"/>
+      </w:pPr>
+      <w:rPr>
+        <w:rFonts w:ascii="Symbol" w:hAnsi="Symbol" w:cs="Symbol" w:hint="default"/>
+        <w:rFonts w:cs="OpenSymbol"/>
+      </w:rPr>
+    </w:lvl>
+    <w:lvl w:ilvl="4">
+      <w:start w:val="1"/>
+      <w:numFmt w:val="bullet"/>
+      <w:lvlText w:val="◦"/>
+      <w:lvlJc w:val="left"/>
+      <w:pPr>
+        <w:tabs>
+          <w:tab w:val="num" w:pos="2880"/>
+        </w:tabs>
+        <w:ind w:left="2880" w:hanging="360"/>
+      </w:pPr>
+      <w:rPr>
+        <w:rFonts w:ascii="OpenSymbol" w:hAnsi="OpenSymbol" w:cs="OpenSymbol" w:hint="default"/>
+        <w:rFonts w:cs="OpenSymbol"/>
+      </w:rPr>
+    </w:lvl>
+    <w:lvl w:ilvl="5">
+      <w:start w:val="1"/>
+      <w:numFmt w:val="bullet"/>
+      <w:lvlText w:val="▪"/>
+      <w:lvlJc w:val="left"/>
+      <w:pPr>
+        <w:tabs>
+          <w:tab w:val="num" w:pos="3240"/>
+        </w:tabs>
+        <w:ind w:left="3240" w:hanging="360"/>
+      </w:pPr>
+      <w:rPr>
+        <w:rFonts w:ascii="OpenSymbol" w:hAnsi="OpenSymbol" w:cs="OpenSymbol" w:hint="default"/>
+        <w:rFonts w:cs="OpenSymbol"/>
+      </w:rPr>
+    </w:lvl>
+    <w:lvl w:ilvl="6">
+      <w:start w:val="1"/>
+      <w:numFmt w:val="bullet"/>
+      <w:lvlText w:val=""/>
+      <w:lvlJc w:val="left"/>
+      <w:pPr>
+        <w:tabs>
+          <w:tab w:val="num" w:pos="3600"/>
+        </w:tabs>
+        <w:ind w:left="3600" w:hanging="360"/>
+      </w:pPr>
+      <w:rPr>
+        <w:rFonts w:ascii="Symbol" w:hAnsi="Symbol" w:cs="Symbol" w:hint="default"/>
+        <w:rFonts w:cs="OpenSymbol"/>
+      </w:rPr>
+    </w:lvl>
+    <w:lvl w:ilvl="7">
+      <w:start w:val="1"/>
+      <w:numFmt w:val="bullet"/>
+      <w:lvlText w:val="◦"/>
+      <w:lvlJc w:val="left"/>
+      <w:pPr>
+        <w:tabs>
+          <w:tab w:val="num" w:pos="3960"/>
+        </w:tabs>
+        <w:ind w:left="3960" w:hanging="360"/>
+      </w:pPr>
+      <w:rPr>
+        <w:rFonts w:ascii="OpenSymbol" w:hAnsi="OpenSymbol" w:cs="OpenSymbol" w:hint="default"/>
+        <w:rFonts w:cs="OpenSymbol"/>
+      </w:rPr>
+    </w:lvl>
+    <w:lvl w:ilvl="8">
+      <w:start w:val="1"/>
+      <w:numFmt w:val="bullet"/>
+      <w:lvlText w:val="▪"/>
+      <w:lvlJc w:val="left"/>
+      <w:pPr>
+        <w:tabs>
+          <w:tab w:val="num" w:pos="4320"/>
+        </w:tabs>
+        <w:ind w:left="4320" w:hanging="360"/>
+      </w:pPr>
+      <w:rPr>
+        <w:rFonts w:ascii="OpenSymbol" w:hAnsi="OpenSymbol" w:cs="OpenSymbol" w:hint="default"/>
+        <w:rFonts w:cs="OpenSymbol"/>
+      </w:rPr>
+    </w:lvl>
+  </w:abstractNum>
+  <w:abstractNum w:abstractNumId="16">
+    <w:lvl w:ilvl="0">
+      <w:start w:val="1"/>
+      <w:numFmt w:val="bullet"/>
+      <w:lvlText w:val=""/>
+      <w:lvlJc w:val="left"/>
+      <w:pPr>
+        <w:tabs>
+          <w:tab w:val="num" w:pos="1530"/>
+        </w:tabs>
+        <w:ind w:left="1530" w:hanging="360"/>
+      </w:pPr>
+      <w:rPr>
+        <w:rFonts w:ascii="Symbol" w:hAnsi="Symbol" w:cs="Symbol" w:hint="default"/>
+        <w:rFonts w:cs="OpenSymbol"/>
+      </w:rPr>
+    </w:lvl>
+    <w:lvl w:ilvl="1">
+      <w:start w:val="1"/>
+      <w:numFmt w:val="bullet"/>
+      <w:lvlText w:val="◦"/>
+      <w:lvlJc w:val="left"/>
+      <w:pPr>
+        <w:tabs>
+          <w:tab w:val="num" w:pos="1890"/>
+        </w:tabs>
+        <w:ind w:left="1890" w:hanging="360"/>
+      </w:pPr>
+      <w:rPr>
+        <w:rFonts w:ascii="OpenSymbol" w:hAnsi="OpenSymbol" w:cs="OpenSymbol" w:hint="default"/>
+        <w:rFonts w:cs="OpenSymbol"/>
+      </w:rPr>
+    </w:lvl>
+    <w:lvl w:ilvl="2">
+      <w:start w:val="1"/>
+      <w:numFmt w:val="bullet"/>
+      <w:lvlText w:val="▪"/>
+      <w:lvlJc w:val="left"/>
+      <w:pPr>
+        <w:tabs>
+          <w:tab w:val="num" w:pos="2250"/>
+        </w:tabs>
+        <w:ind w:left="2250" w:hanging="360"/>
+      </w:pPr>
+      <w:rPr>
+        <w:rFonts w:ascii="OpenSymbol" w:hAnsi="OpenSymbol" w:cs="OpenSymbol" w:hint="default"/>
+        <w:rFonts w:cs="OpenSymbol"/>
+      </w:rPr>
+    </w:lvl>
+    <w:lvl w:ilvl="3">
+      <w:start w:val="1"/>
+      <w:numFmt w:val="bullet"/>
+      <w:lvlText w:val=""/>
+      <w:lvlJc w:val="left"/>
+      <w:pPr>
+        <w:tabs>
+          <w:tab w:val="num" w:pos="2610"/>
+        </w:tabs>
+        <w:ind w:left="2610" w:hanging="360"/>
+      </w:pPr>
+      <w:rPr>
+        <w:rFonts w:ascii="Symbol" w:hAnsi="Symbol" w:cs="Symbol" w:hint="default"/>
+        <w:rFonts w:cs="OpenSymbol"/>
+      </w:rPr>
+    </w:lvl>
+    <w:lvl w:ilvl="4">
+      <w:start w:val="1"/>
+      <w:numFmt w:val="bullet"/>
+      <w:lvlText w:val="◦"/>
+      <w:lvlJc w:val="left"/>
+      <w:pPr>
+        <w:tabs>
+          <w:tab w:val="num" w:pos="2970"/>
+        </w:tabs>
+        <w:ind w:left="2970" w:hanging="360"/>
+      </w:pPr>
+      <w:rPr>
+        <w:rFonts w:ascii="OpenSymbol" w:hAnsi="OpenSymbol" w:cs="OpenSymbol" w:hint="default"/>
+        <w:rFonts w:cs="OpenSymbol"/>
+      </w:rPr>
+    </w:lvl>
+    <w:lvl w:ilvl="5">
+      <w:start w:val="1"/>
+      <w:numFmt w:val="bullet"/>
+      <w:lvlText w:val="▪"/>
+      <w:lvlJc w:val="left"/>
+      <w:pPr>
+        <w:tabs>
+          <w:tab w:val="num" w:pos="3330"/>
+        </w:tabs>
+        <w:ind w:left="3330" w:hanging="360"/>
+      </w:pPr>
+      <w:rPr>
+        <w:rFonts w:ascii="OpenSymbol" w:hAnsi="OpenSymbol" w:cs="OpenSymbol" w:hint="default"/>
+        <w:rFonts w:cs="OpenSymbol"/>
+      </w:rPr>
+    </w:lvl>
+    <w:lvl w:ilvl="6">
+      <w:start w:val="1"/>
+      <w:numFmt w:val="bullet"/>
+      <w:lvlText w:val=""/>
+      <w:lvlJc w:val="left"/>
+      <w:pPr>
+        <w:tabs>
+          <w:tab w:val="num" w:pos="3690"/>
+        </w:tabs>
+        <w:ind w:left="3690" w:hanging="360"/>
+      </w:pPr>
+      <w:rPr>
+        <w:rFonts w:ascii="Symbol" w:hAnsi="Symbol" w:cs="Symbol" w:hint="default"/>
+        <w:rFonts w:cs="OpenSymbol"/>
+      </w:rPr>
+    </w:lvl>
+    <w:lvl w:ilvl="7">
+      <w:start w:val="1"/>
+      <w:numFmt w:val="bullet"/>
+      <w:lvlText w:val="◦"/>
+      <w:lvlJc w:val="left"/>
+      <w:pPr>
+        <w:tabs>
+          <w:tab w:val="num" w:pos="4050"/>
+        </w:tabs>
+        <w:ind w:left="4050" w:hanging="360"/>
+      </w:pPr>
+      <w:rPr>
+        <w:rFonts w:ascii="OpenSymbol" w:hAnsi="OpenSymbol" w:cs="OpenSymbol" w:hint="default"/>
+        <w:rFonts w:cs="OpenSymbol"/>
+      </w:rPr>
+    </w:lvl>
+    <w:lvl w:ilvl="8">
+      <w:start w:val="1"/>
+      <w:numFmt w:val="bullet"/>
+      <w:lvlText w:val="▪"/>
+      <w:lvlJc w:val="left"/>
+      <w:pPr>
+        <w:tabs>
+          <w:tab w:val="num" w:pos="4410"/>
+        </w:tabs>
+        <w:ind w:left="4410" w:hanging="360"/>
+      </w:pPr>
+      <w:rPr>
+        <w:rFonts w:ascii="OpenSymbol" w:hAnsi="OpenSymbol" w:cs="OpenSymbol" w:hint="default"/>
+        <w:rFonts w:cs="OpenSymbol"/>
+      </w:rPr>
+    </w:lvl>
+  </w:abstractNum>
   <w:num w:numId="1">
     <w:abstractNumId w:val="1"/>
   </w:num>
@@ -11633,6 +12581,21 @@
   </w:num>
   <w:num w:numId="11">
     <w:abstractNumId w:val="11"/>
+  </w:num>
+  <w:num w:numId="12">
+    <w:abstractNumId w:val="12"/>
+  </w:num>
+  <w:num w:numId="13">
+    <w:abstractNumId w:val="13"/>
+  </w:num>
+  <w:num w:numId="14">
+    <w:abstractNumId w:val="14"/>
+  </w:num>
+  <w:num w:numId="15">
+    <w:abstractNumId w:val="15"/>
+  </w:num>
+  <w:num w:numId="16">
+    <w:abstractNumId w:val="16"/>
   </w:num>
 </w:numbering>
 </file>

</xml_diff>